<commit_message>
design pattern doc finished
</commit_message>
<xml_diff>
--- a/DesignPattern/Design Pattern.docx
+++ b/DesignPattern/Design Pattern.docx
@@ -30,38 +30,142 @@
           <w:lang w:val="en-US"/>
         </w:rPr>
       </w:pPr>
-      <w:r>
-        <w:rPr>
-          <w:lang w:val="en-US"/>
-        </w:rPr>
-        <w:t>Introduction</w:t>
-      </w:r>
-    </w:p>
-    <w:p>
-      <w:pPr>
-        <w:rPr>
-          <w:lang w:val="en-US"/>
-        </w:rPr>
-      </w:pPr>
-      <w:r>
-        <w:rPr>
-          <w:lang w:val="en-US"/>
-        </w:rPr>
-        <w:t>Observer Pattern</w:t>
-      </w:r>
-    </w:p>
-    <w:p>
-      <w:pPr>
-        <w:rPr>
-          <w:lang w:val="en-US"/>
-        </w:rPr>
-      </w:pPr>
-      <w:r>
-        <w:rPr>
-          <w:lang w:val="en-US"/>
-        </w:rPr>
-        <w:t>Singleton Pattern</w:t>
-      </w:r>
+      <w:hyperlink w:anchor="_Introduction" w:history="1">
+        <w:r>
+          <w:rPr>
+            <w:rStyle w:val="Hyperlink"/>
+            <w:lang w:val="en-US"/>
+          </w:rPr>
+          <w:t>Introd</w:t>
+        </w:r>
+        <w:r>
+          <w:rPr>
+            <w:rStyle w:val="Hyperlink"/>
+            <w:lang w:val="en-US"/>
+          </w:rPr>
+          <w:t>u</w:t>
+        </w:r>
+        <w:r>
+          <w:rPr>
+            <w:rStyle w:val="Hyperlink"/>
+            <w:lang w:val="en-US"/>
+          </w:rPr>
+          <w:t>ction</w:t>
+        </w:r>
+      </w:hyperlink>
+    </w:p>
+    <w:p>
+      <w:pPr>
+        <w:rPr>
+          <w:lang w:val="en-US"/>
+        </w:rPr>
+      </w:pPr>
+      <w:hyperlink w:anchor="_Why_add_design" w:history="1">
+        <w:r>
+          <w:rPr>
+            <w:rStyle w:val="Hyperlink"/>
+            <w:lang w:val="en-US"/>
+          </w:rPr>
+          <w:t>Why add</w:t>
+        </w:r>
+        <w:r>
+          <w:rPr>
+            <w:rStyle w:val="Hyperlink"/>
+            <w:lang w:val="en-US"/>
+          </w:rPr>
+          <w:t xml:space="preserve"> </w:t>
+        </w:r>
+        <w:r>
+          <w:rPr>
+            <w:rStyle w:val="Hyperlink"/>
+            <w:lang w:val="en-US"/>
+          </w:rPr>
+          <w:t>design patterns</w:t>
+        </w:r>
+      </w:hyperlink>
+    </w:p>
+    <w:p>
+      <w:pPr>
+        <w:rPr>
+          <w:lang w:val="en-US"/>
+        </w:rPr>
+      </w:pPr>
+      <w:hyperlink w:anchor="_Observer_Pattern" w:history="1">
+        <w:r>
+          <w:rPr>
+            <w:rStyle w:val="Hyperlink"/>
+            <w:lang w:val="en-US"/>
+          </w:rPr>
+          <w:t>Observ</w:t>
+        </w:r>
+        <w:r>
+          <w:rPr>
+            <w:rStyle w:val="Hyperlink"/>
+            <w:lang w:val="en-US"/>
+          </w:rPr>
+          <w:t>e</w:t>
+        </w:r>
+        <w:r>
+          <w:rPr>
+            <w:rStyle w:val="Hyperlink"/>
+            <w:lang w:val="en-US"/>
+          </w:rPr>
+          <w:t>r Pattern</w:t>
+        </w:r>
+      </w:hyperlink>
+    </w:p>
+    <w:p>
+      <w:pPr>
+        <w:rPr>
+          <w:lang w:val="en-US"/>
+        </w:rPr>
+      </w:pPr>
+      <w:hyperlink w:anchor="_Singleton_Pattern" w:history="1">
+        <w:r>
+          <w:rPr>
+            <w:rStyle w:val="Hyperlink"/>
+            <w:lang w:val="en-US"/>
+          </w:rPr>
+          <w:t>Singleto</w:t>
+        </w:r>
+        <w:r>
+          <w:rPr>
+            <w:rStyle w:val="Hyperlink"/>
+            <w:lang w:val="en-US"/>
+          </w:rPr>
+          <w:t>n</w:t>
+        </w:r>
+        <w:r>
+          <w:rPr>
+            <w:rStyle w:val="Hyperlink"/>
+            <w:lang w:val="en-US"/>
+          </w:rPr>
+          <w:t xml:space="preserve"> Pattern</w:t>
+        </w:r>
+      </w:hyperlink>
+    </w:p>
+    <w:p>
+      <w:pPr>
+        <w:rPr>
+          <w:lang w:val="en-US"/>
+        </w:rPr>
+      </w:pPr>
+      <w:hyperlink w:anchor="_Summary" w:history="1">
+        <w:r>
+          <w:rPr>
+            <w:rStyle w:val="Hyperlink"/>
+            <w:lang w:val="en-US"/>
+          </w:rPr>
+          <w:t>Summar</w:t>
+        </w:r>
+        <w:r>
+          <w:rPr>
+            <w:rStyle w:val="Hyperlink"/>
+            <w:lang w:val="en-US"/>
+          </w:rPr>
+          <w:t>y</w:t>
+        </w:r>
+      </w:hyperlink>
     </w:p>
     <w:p>
       <w:pPr>
@@ -78,6 +182,8 @@
           <w:lang w:val="en-US"/>
         </w:rPr>
       </w:pPr>
+      <w:bookmarkStart w:id="0" w:name="_Introduction"/>
+      <w:bookmarkEnd w:id="0"/>
       <w:r>
         <w:rPr>
           <w:lang w:val="en-US"/>
@@ -91,6 +197,14 @@
           <w:lang w:val="en-US"/>
         </w:rPr>
       </w:pPr>
+    </w:p>
+    <w:p>
+      <w:pPr>
+        <w:jc w:val="both"/>
+        <w:rPr>
+          <w:lang w:val="en-US"/>
+        </w:rPr>
+      </w:pPr>
       <w:r>
         <w:rPr>
           <w:lang w:val="en-US"/>
@@ -103,6 +217,63 @@
         </w:rPr>
         <w:t xml:space="preserve">a 3D project in Unity </w:t>
       </w:r>
+      <w:r>
+        <w:rPr>
+          <w:lang w:val="en-US"/>
+        </w:rPr>
+        <w:t>a game called “</w:t>
+      </w:r>
+      <w:proofErr w:type="spellStart"/>
+      <w:r>
+        <w:rPr>
+          <w:lang w:val="en-US"/>
+        </w:rPr>
+        <w:t>BrainFizz</w:t>
+      </w:r>
+      <w:proofErr w:type="spellEnd"/>
+      <w:r>
+        <w:rPr>
+          <w:lang w:val="en-US"/>
+        </w:rPr>
+        <w:t>” it’s a</w:t>
+      </w:r>
+      <w:r>
+        <w:rPr>
+          <w:lang w:val="en-US"/>
+        </w:rPr>
+        <w:t>n</w:t>
+      </w:r>
+      <w:r>
+        <w:rPr>
+          <w:lang w:val="en-US"/>
+        </w:rPr>
+        <w:t xml:space="preserve"> adventure type of game</w:t>
+      </w:r>
+      <w:r>
+        <w:rPr>
+          <w:lang w:val="en-US"/>
+        </w:rPr>
+        <w:t xml:space="preserve">, the game contains a quest system where you can interact with NPC and talk to them there is a multiple dialogue options to choose from and </w:t>
+      </w:r>
+      <w:r>
+        <w:rPr>
+          <w:lang w:val="en-US"/>
+        </w:rPr>
+        <w:t>there is a combat system where you fight monsters of that word</w:t>
+      </w:r>
+      <w:r>
+        <w:rPr>
+          <w:lang w:val="en-US"/>
+        </w:rPr>
+        <w:t>.</w:t>
+      </w:r>
+    </w:p>
+    <w:p>
+      <w:pPr>
+        <w:rPr>
+          <w:lang w:val="en-US"/>
+        </w:rPr>
+      </w:pPr>
     </w:p>
     <w:p>
       <w:pPr>
@@ -112,12 +283,188 @@
           <w:lang w:val="en-US"/>
         </w:rPr>
       </w:pPr>
-      <w:r>
-        <w:rPr>
-          <w:lang w:val="en-US"/>
-        </w:rPr>
-        <w:t>Observer Pattern</w:t>
-      </w:r>
+      <w:bookmarkStart w:id="1" w:name="_Why_add_design"/>
+      <w:bookmarkEnd w:id="1"/>
+      <w:r>
+        <w:rPr>
+          <w:lang w:val="en-US"/>
+        </w:rPr>
+        <w:t>Why add design patterns</w:t>
+      </w:r>
+    </w:p>
+    <w:p>
+      <w:pPr>
+        <w:rPr>
+          <w:lang w:val="en-US"/>
+        </w:rPr>
+      </w:pPr>
+    </w:p>
+    <w:p>
+      <w:pPr>
+        <w:rPr>
+          <w:lang w:val="en-US"/>
+        </w:rPr>
+      </w:pPr>
+      <w:r>
+        <w:rPr>
+          <w:lang w:val="en-US"/>
+        </w:rPr>
+        <w:t xml:space="preserve">The Design patterns are very useless for this project for being </w:t>
+      </w:r>
+      <w:proofErr w:type="spellStart"/>
+      <w:proofErr w:type="gramStart"/>
+      <w:r>
+        <w:rPr>
+          <w:lang w:val="en-US"/>
+        </w:rPr>
+        <w:t>a</w:t>
+      </w:r>
+      <w:proofErr w:type="spellEnd"/>
+      <w:proofErr w:type="gramEnd"/>
+      <w:r>
+        <w:rPr>
+          <w:lang w:val="en-US"/>
+        </w:rPr>
+        <w:t xml:space="preserve"> open world 3D.</w:t>
+      </w:r>
+      <w:r>
+        <w:rPr>
+          <w:lang w:val="en-US"/>
+        </w:rPr>
+        <w:br/>
+        <w:t xml:space="preserve">Its more easier to maintain code </w:t>
+      </w:r>
+      <w:r>
+        <w:rPr>
+          <w:lang w:val="en-US"/>
+        </w:rPr>
+        <w:t>provide standardized solutions to common problems</w:t>
+      </w:r>
+      <w:r>
+        <w:rPr>
+          <w:lang w:val="en-US"/>
+        </w:rPr>
+        <w:t xml:space="preserve"> so the code is going to be more understandable and easier to maintain, w</w:t>
+      </w:r>
+      <w:r>
+        <w:rPr>
+          <w:lang w:val="en-US"/>
+        </w:rPr>
+        <w:t>hen developers encounter a familiar pattern, they can quickly understand its intent and implementation</w:t>
+      </w:r>
+      <w:r>
+        <w:rPr>
+          <w:lang w:val="en-US"/>
+        </w:rPr>
+        <w:t>.</w:t>
+      </w:r>
+      <w:r>
+        <w:rPr>
+          <w:lang w:val="en-US"/>
+        </w:rPr>
+        <w:br/>
+      </w:r>
+      <w:r>
+        <w:rPr>
+          <w:lang w:val="en-US"/>
+        </w:rPr>
+        <w:t>D</w:t>
+      </w:r>
+      <w:r>
+        <w:rPr>
+          <w:lang w:val="en-US"/>
+        </w:rPr>
+        <w:t xml:space="preserve">esign patterns makes implementing systems easier and more modifiable, </w:t>
+      </w:r>
+      <w:proofErr w:type="spellStart"/>
+      <w:r>
+        <w:rPr>
+          <w:lang w:val="en-US"/>
+        </w:rPr>
+        <w:t>its</w:t>
+      </w:r>
+      <w:proofErr w:type="spellEnd"/>
+      <w:r>
+        <w:rPr>
+          <w:lang w:val="en-US"/>
+        </w:rPr>
+        <w:t xml:space="preserve"> easier to extend that component as well like for combat</w:t>
+      </w:r>
+      <w:r>
+        <w:rPr>
+          <w:lang w:val="en-US"/>
+        </w:rPr>
+        <w:t xml:space="preserve"> adding new weapons</w:t>
+      </w:r>
+      <w:r>
+        <w:rPr>
+          <w:lang w:val="en-US"/>
+        </w:rPr>
+        <w:t>.</w:t>
+      </w:r>
+    </w:p>
+    <w:p>
+      <w:pPr>
+        <w:rPr>
+          <w:lang w:val="en-US"/>
+        </w:rPr>
+      </w:pPr>
+    </w:p>
+    <w:p>
+      <w:pPr>
+        <w:rPr>
+          <w:lang w:val="en-US"/>
+        </w:rPr>
+      </w:pPr>
+    </w:p>
+    <w:p>
+      <w:pPr>
+        <w:rPr>
+          <w:lang w:val="en-US"/>
+        </w:rPr>
+      </w:pPr>
+    </w:p>
+    <w:p>
+      <w:pPr>
+        <w:rPr>
+          <w:lang w:val="en-US"/>
+        </w:rPr>
+      </w:pPr>
+    </w:p>
+    <w:p>
+      <w:pPr>
+        <w:rPr>
+          <w:lang w:val="en-US"/>
+        </w:rPr>
+      </w:pPr>
+    </w:p>
+    <w:p>
+      <w:pPr>
+        <w:rPr>
+          <w:lang w:val="en-US"/>
+        </w:rPr>
+      </w:pPr>
+    </w:p>
+    <w:p>
+      <w:pPr>
+        <w:rPr>
+          <w:lang w:val="en-US"/>
+        </w:rPr>
+      </w:pPr>
+    </w:p>
+    <w:p>
+      <w:pPr>
+        <w:rPr>
+          <w:lang w:val="en-US"/>
+        </w:rPr>
+      </w:pPr>
+    </w:p>
+    <w:p>
+      <w:pPr>
+        <w:rPr>
+          <w:lang w:val="en-US"/>
+        </w:rPr>
+      </w:pPr>
     </w:p>
     <w:p>
       <w:pPr>
@@ -134,12 +481,1398 @@
           <w:lang w:val="en-US"/>
         </w:rPr>
       </w:pPr>
-      <w:r>
-        <w:rPr>
-          <w:lang w:val="en-US"/>
-        </w:rPr>
+      <w:bookmarkStart w:id="2" w:name="_Observer_Pattern"/>
+      <w:bookmarkEnd w:id="2"/>
+      <w:r>
+        <w:rPr>
+          <w:lang w:val="en-US"/>
+        </w:rPr>
+        <w:lastRenderedPageBreak/>
+        <w:t>Observer Pattern</w:t>
+      </w:r>
+    </w:p>
+    <w:p>
+      <w:pPr>
+        <w:rPr>
+          <w:lang w:val="en-US"/>
+        </w:rPr>
+      </w:pPr>
+    </w:p>
+    <w:p>
+      <w:pPr>
+        <w:rPr>
+          <w:lang w:val="en-US"/>
+        </w:rPr>
+      </w:pPr>
+      <w:r>
+        <w:rPr>
+          <w:lang w:val="en-US"/>
+        </w:rPr>
+        <w:t xml:space="preserve">I added </w:t>
+      </w:r>
+      <w:proofErr w:type="spellStart"/>
+      <w:proofErr w:type="gramStart"/>
+      <w:r>
+        <w:rPr>
+          <w:lang w:val="en-US"/>
+        </w:rPr>
+        <w:t>a</w:t>
+      </w:r>
+      <w:proofErr w:type="spellEnd"/>
+      <w:proofErr w:type="gramEnd"/>
+      <w:r>
+        <w:rPr>
+          <w:lang w:val="en-US"/>
+        </w:rPr>
+        <w:t xml:space="preserve"> </w:t>
+      </w:r>
+      <w:r>
+        <w:rPr>
+          <w:lang w:val="en-US"/>
+        </w:rPr>
+        <w:t xml:space="preserve">Observer Pattern for the </w:t>
+      </w:r>
+      <w:r>
+        <w:rPr>
+          <w:lang w:val="en-US"/>
+        </w:rPr>
+        <w:t>“</w:t>
+      </w:r>
+      <w:proofErr w:type="spellStart"/>
+      <w:r>
+        <w:rPr>
+          <w:lang w:val="en-US"/>
+        </w:rPr>
+        <w:t>HealthController</w:t>
+      </w:r>
+      <w:proofErr w:type="spellEnd"/>
+      <w:r>
+        <w:rPr>
+          <w:lang w:val="en-US"/>
+        </w:rPr>
+        <w:t>” script</w:t>
+      </w:r>
+      <w:r>
+        <w:rPr>
+          <w:lang w:val="en-US"/>
+        </w:rPr>
+        <w:t>. The Observer Pattern defines a one-to-many dependency between objects so that when one object changes state, all its dependents are notified and updated automatically</w:t>
+      </w:r>
+      <w:r>
+        <w:rPr>
+          <w:lang w:val="en-US"/>
+        </w:rPr>
+        <w:t>.</w:t>
+      </w:r>
+    </w:p>
+    <w:p>
+      <w:pPr>
+        <w:rPr>
+          <w:lang w:val="en-US"/>
+        </w:rPr>
+      </w:pPr>
+      <w:r>
+        <w:rPr>
+          <w:lang w:val="en-US"/>
+        </w:rPr>
+        <w:t>There are 2 scripts the “Health Controller” and the “</w:t>
+      </w:r>
+      <w:proofErr w:type="spellStart"/>
+      <w:r>
+        <w:rPr>
+          <w:lang w:val="en-US"/>
+        </w:rPr>
+        <w:t>HealthObservable</w:t>
+      </w:r>
+      <w:proofErr w:type="spellEnd"/>
+      <w:r>
+        <w:rPr>
+          <w:lang w:val="en-US"/>
+        </w:rPr>
+        <w:t>”.</w:t>
+      </w:r>
+    </w:p>
+    <w:p>
+      <w:pPr>
+        <w:rPr>
+          <w:lang w:val="en-US"/>
+        </w:rPr>
+      </w:pPr>
+      <w:r>
+        <w:rPr>
+          <w:lang w:val="en-US"/>
+        </w:rPr>
+        <w:t>Observable class to manage observers and notify changes</w:t>
+      </w:r>
+    </w:p>
+    <w:p>
+      <w:pPr>
+        <w:jc w:val="center"/>
+        <w:rPr>
+          <w:lang w:val="en-US"/>
+        </w:rPr>
+      </w:pPr>
+      <w:r>
+        <w:rPr>
+          <w:lang w:val="en-US"/>
+        </w:rPr>
+        <w:t>Code:</w:t>
+      </w:r>
+      <w:r>
+        <w:rPr>
+          <w:lang w:val="en-US"/>
+        </w:rPr>
+        <w:br/>
+      </w:r>
+      <w:r>
+        <w:rPr>
+          <w:noProof/>
+          <w:lang w:val="en-US"/>
+        </w:rPr>
+        <w:drawing>
+          <wp:inline distT="0" distB="0" distL="0" distR="0" wp14:anchorId="3F1F990E" wp14:editId="6E0DB8CB">
+            <wp:extent cx="4192572" cy="3127476"/>
+            <wp:effectExtent l="0" t="0" r="0" b="0"/>
+            <wp:docPr id="1" name="Picture 1"/>
+            <wp:cNvGraphicFramePr>
+              <a:graphicFrameLocks xmlns:a="http://schemas.openxmlformats.org/drawingml/2006/main" noChangeAspect="1"/>
+            </wp:cNvGraphicFramePr>
+            <a:graphic xmlns:a="http://schemas.openxmlformats.org/drawingml/2006/main">
+              <a:graphicData uri="http://schemas.openxmlformats.org/drawingml/2006/picture">
+                <pic:pic xmlns:pic="http://schemas.openxmlformats.org/drawingml/2006/picture">
+                  <pic:nvPicPr>
+                    <pic:cNvPr id="1" name=""/>
+                    <pic:cNvPicPr/>
+                  </pic:nvPicPr>
+                  <pic:blipFill>
+                    <a:blip r:embed="rId5"/>
+                    <a:stretch>
+                      <a:fillRect/>
+                    </a:stretch>
+                  </pic:blipFill>
+                  <pic:spPr>
+                    <a:xfrm>
+                      <a:off x="0" y="0"/>
+                      <a:ext cx="4251696" cy="3171580"/>
+                    </a:xfrm>
+                    <a:prstGeom prst="rect">
+                      <a:avLst/>
+                    </a:prstGeom>
+                  </pic:spPr>
+                </pic:pic>
+              </a:graphicData>
+            </a:graphic>
+          </wp:inline>
+        </w:drawing>
+      </w:r>
+    </w:p>
+    <w:p>
+      <w:pPr>
+        <w:rPr>
+          <w:lang w:val="en-US"/>
+        </w:rPr>
+      </w:pPr>
+      <w:r>
+        <w:rPr>
+          <w:lang w:val="en-US"/>
+        </w:rPr>
+        <w:t>“</w:t>
+      </w:r>
+      <w:proofErr w:type="spellStart"/>
+      <w:r>
+        <w:rPr>
+          <w:lang w:val="en-US"/>
+        </w:rPr>
+        <w:t>IHealthObserver</w:t>
+      </w:r>
+      <w:proofErr w:type="spellEnd"/>
+      <w:r>
+        <w:rPr>
+          <w:lang w:val="en-US"/>
+        </w:rPr>
+        <w:t>”</w:t>
+      </w:r>
+      <w:r>
+        <w:rPr>
+          <w:lang w:val="en-US"/>
+        </w:rPr>
+        <w:t xml:space="preserve"> Interface</w:t>
+      </w:r>
+    </w:p>
+    <w:p>
+      <w:pPr>
+        <w:rPr>
+          <w:lang w:val="en-US"/>
+        </w:rPr>
+      </w:pPr>
+      <w:r>
+        <w:rPr>
+          <w:lang w:val="en-US"/>
+        </w:rPr>
+        <w:t xml:space="preserve">This interface defines a contract that observers must adhere to. It declares a single method </w:t>
+      </w:r>
+      <w:proofErr w:type="spellStart"/>
+      <w:r>
+        <w:rPr>
+          <w:lang w:val="en-US"/>
+        </w:rPr>
+        <w:t>OnHealthChanged</w:t>
+      </w:r>
+      <w:proofErr w:type="spellEnd"/>
+      <w:r>
+        <w:rPr>
+          <w:lang w:val="en-US"/>
+        </w:rPr>
+        <w:t xml:space="preserve"> which will be called whenever the observed object's health changes.</w:t>
+      </w:r>
+    </w:p>
+    <w:p>
+      <w:pPr>
+        <w:rPr>
+          <w:lang w:val="en-US"/>
+        </w:rPr>
+      </w:pPr>
+      <w:r>
+        <w:rPr>
+          <w:lang w:val="en-US"/>
+        </w:rPr>
+        <w:t>“</w:t>
+      </w:r>
+      <w:proofErr w:type="spellStart"/>
+      <w:r>
+        <w:rPr>
+          <w:lang w:val="en-US"/>
+        </w:rPr>
+        <w:t>HealthObservable</w:t>
+      </w:r>
+      <w:proofErr w:type="spellEnd"/>
+      <w:r>
+        <w:rPr>
+          <w:lang w:val="en-US"/>
+        </w:rPr>
+        <w:t xml:space="preserve">” </w:t>
+      </w:r>
+      <w:r>
+        <w:rPr>
+          <w:lang w:val="en-US"/>
+        </w:rPr>
+        <w:t>This class serves as the "observable" or the subject. It keeps track of all the observers (objects interested in health changes) and notifies them when the health changes.</w:t>
+      </w:r>
+    </w:p>
+    <w:p>
+      <w:pPr>
+        <w:rPr>
+          <w:lang w:val="en-US"/>
+        </w:rPr>
+      </w:pPr>
+      <w:r>
+        <w:rPr>
+          <w:lang w:val="en-US"/>
+        </w:rPr>
+        <w:t>Methods:</w:t>
+      </w:r>
+    </w:p>
+    <w:p>
+      <w:pPr>
+        <w:pStyle w:val="ListParagraph"/>
+        <w:numPr>
+          <w:ilvl w:val="0"/>
+          <w:numId w:val="1"/>
+        </w:numPr>
+        <w:rPr>
+          <w:lang w:val="en-US"/>
+        </w:rPr>
+      </w:pPr>
+      <w:proofErr w:type="spellStart"/>
+      <w:r>
+        <w:rPr>
+          <w:lang w:val="en-US"/>
+        </w:rPr>
+        <w:t>RegisterObserver</w:t>
+      </w:r>
+      <w:proofErr w:type="spellEnd"/>
+      <w:r>
+        <w:rPr>
+          <w:lang w:val="en-US"/>
+        </w:rPr>
+        <w:t>: Adds an observer to the list of observers.</w:t>
+      </w:r>
+    </w:p>
+    <w:p>
+      <w:pPr>
+        <w:pStyle w:val="ListParagraph"/>
+        <w:numPr>
+          <w:ilvl w:val="0"/>
+          <w:numId w:val="1"/>
+        </w:numPr>
+        <w:rPr>
+          <w:lang w:val="en-US"/>
+        </w:rPr>
+      </w:pPr>
+      <w:proofErr w:type="spellStart"/>
+      <w:r>
+        <w:rPr>
+          <w:lang w:val="en-US"/>
+        </w:rPr>
+        <w:t>UnregisterObserver</w:t>
+      </w:r>
+      <w:proofErr w:type="spellEnd"/>
+      <w:r>
+        <w:rPr>
+          <w:lang w:val="en-US"/>
+        </w:rPr>
+        <w:t>: Removes an observer from the list.</w:t>
+      </w:r>
+    </w:p>
+    <w:p>
+      <w:pPr>
+        <w:pStyle w:val="ListParagraph"/>
+        <w:numPr>
+          <w:ilvl w:val="0"/>
+          <w:numId w:val="1"/>
+        </w:numPr>
+        <w:rPr>
+          <w:lang w:val="en-US"/>
+        </w:rPr>
+      </w:pPr>
+      <w:proofErr w:type="spellStart"/>
+      <w:r>
+        <w:rPr>
+          <w:lang w:val="en-US"/>
+        </w:rPr>
+        <w:t>NotifyObservers</w:t>
+      </w:r>
+      <w:proofErr w:type="spellEnd"/>
+      <w:r>
+        <w:rPr>
+          <w:lang w:val="en-US"/>
+        </w:rPr>
+        <w:t xml:space="preserve">: Iterates through all registered observers and calls their </w:t>
+      </w:r>
+      <w:proofErr w:type="spellStart"/>
+      <w:r>
+        <w:rPr>
+          <w:lang w:val="en-US"/>
+        </w:rPr>
+        <w:t>OnHealthChanged</w:t>
+      </w:r>
+      <w:proofErr w:type="spellEnd"/>
+      <w:r>
+        <w:rPr>
+          <w:lang w:val="en-US"/>
+        </w:rPr>
+        <w:t xml:space="preserve"> method, passing the current health and max health as parameters.</w:t>
+      </w:r>
+    </w:p>
+    <w:p>
+      <w:pPr>
+        <w:rPr>
+          <w:lang w:val="en-US"/>
+        </w:rPr>
+      </w:pPr>
+      <w:r>
+        <w:rPr>
+          <w:lang w:val="en-US"/>
+        </w:rPr>
+        <w:t>Now for the “Health Controller”</w:t>
+      </w:r>
+    </w:p>
+    <w:p>
+      <w:pPr>
+        <w:rPr>
+          <w:lang w:val="en-US"/>
+        </w:rPr>
+      </w:pPr>
+      <w:r>
+        <w:rPr>
+          <w:lang w:val="en-US"/>
+        </w:rPr>
+        <w:t>Properties:</w:t>
+      </w:r>
+    </w:p>
+    <w:p>
+      <w:pPr>
+        <w:pStyle w:val="ListParagraph"/>
+        <w:numPr>
+          <w:ilvl w:val="0"/>
+          <w:numId w:val="1"/>
+        </w:numPr>
+        <w:rPr>
+          <w:lang w:val="en-US"/>
+        </w:rPr>
+      </w:pPr>
+      <w:r>
+        <w:rPr>
+          <w:lang w:val="en-US"/>
+        </w:rPr>
+        <w:t>“</w:t>
+      </w:r>
+      <w:proofErr w:type="spellStart"/>
+      <w:r>
+        <w:rPr>
+          <w:lang w:val="en-US"/>
+        </w:rPr>
+        <w:t>maxHealth</w:t>
+      </w:r>
+      <w:proofErr w:type="spellEnd"/>
+      <w:r>
+        <w:rPr>
+          <w:lang w:val="en-US"/>
+        </w:rPr>
+        <w:t xml:space="preserve">”: </w:t>
+      </w:r>
+      <w:r>
+        <w:rPr>
+          <w:lang w:val="en-US"/>
+        </w:rPr>
+        <w:t>Maximum health value.</w:t>
+      </w:r>
+    </w:p>
+    <w:p>
+      <w:pPr>
+        <w:pStyle w:val="ListParagraph"/>
+        <w:numPr>
+          <w:ilvl w:val="0"/>
+          <w:numId w:val="1"/>
+        </w:numPr>
+        <w:rPr>
+          <w:lang w:val="en-US"/>
+        </w:rPr>
+      </w:pPr>
+      <w:r>
+        <w:rPr>
+          <w:lang w:val="en-US"/>
+        </w:rPr>
+        <w:t>“</w:t>
+      </w:r>
+      <w:proofErr w:type="spellStart"/>
+      <w:r>
+        <w:rPr>
+          <w:lang w:val="en-US"/>
+        </w:rPr>
+        <w:t>currentHealth</w:t>
+      </w:r>
+      <w:proofErr w:type="spellEnd"/>
+      <w:r>
+        <w:rPr>
+          <w:lang w:val="en-US"/>
+        </w:rPr>
+        <w:t>”</w:t>
+      </w:r>
+      <w:r>
+        <w:rPr>
+          <w:lang w:val="en-US"/>
+        </w:rPr>
+        <w:t>: Current health value.</w:t>
+      </w:r>
+    </w:p>
+    <w:p>
+      <w:pPr>
+        <w:pStyle w:val="ListParagraph"/>
+        <w:numPr>
+          <w:ilvl w:val="0"/>
+          <w:numId w:val="1"/>
+        </w:numPr>
+        <w:rPr>
+          <w:lang w:val="en-US"/>
+        </w:rPr>
+      </w:pPr>
+      <w:r>
+        <w:rPr>
+          <w:lang w:val="en-US"/>
+        </w:rPr>
+        <w:t>“</w:t>
+      </w:r>
+      <w:proofErr w:type="spellStart"/>
+      <w:r>
+        <w:rPr>
+          <w:lang w:val="en-US"/>
+        </w:rPr>
+        <w:t>healthSlider</w:t>
+      </w:r>
+      <w:proofErr w:type="spellEnd"/>
+      <w:r>
+        <w:rPr>
+          <w:lang w:val="en-US"/>
+        </w:rPr>
+        <w:t>” and</w:t>
+      </w:r>
+      <w:r>
+        <w:rPr>
+          <w:lang w:val="en-US"/>
+        </w:rPr>
+        <w:t xml:space="preserve"> </w:t>
+      </w:r>
+      <w:r>
+        <w:rPr>
+          <w:lang w:val="en-US"/>
+        </w:rPr>
+        <w:t>“</w:t>
+      </w:r>
+      <w:proofErr w:type="spellStart"/>
+      <w:r>
+        <w:rPr>
+          <w:lang w:val="en-US"/>
+        </w:rPr>
+        <w:t>fillImage</w:t>
+      </w:r>
+      <w:proofErr w:type="spellEnd"/>
+      <w:r>
+        <w:rPr>
+          <w:lang w:val="en-US"/>
+        </w:rPr>
+        <w:t>”</w:t>
+      </w:r>
+      <w:r>
+        <w:rPr>
+          <w:lang w:val="en-US"/>
+        </w:rPr>
+        <w:t>: References to UI elements for health representation.</w:t>
+      </w:r>
+    </w:p>
+    <w:p>
+      <w:pPr>
+        <w:pStyle w:val="ListParagraph"/>
+        <w:numPr>
+          <w:ilvl w:val="0"/>
+          <w:numId w:val="1"/>
+        </w:numPr>
+        <w:rPr>
+          <w:lang w:val="en-US"/>
+        </w:rPr>
+      </w:pPr>
+      <w:r>
+        <w:rPr>
+          <w:lang w:val="en-US"/>
+        </w:rPr>
+        <w:t>“</w:t>
+      </w:r>
+      <w:proofErr w:type="spellStart"/>
+      <w:r>
+        <w:rPr>
+          <w:lang w:val="en-US"/>
+        </w:rPr>
+        <w:t>healthColor</w:t>
+      </w:r>
+      <w:proofErr w:type="spellEnd"/>
+      <w:r>
+        <w:rPr>
+          <w:lang w:val="en-US"/>
+        </w:rPr>
+        <w:t>”</w:t>
+      </w:r>
+      <w:r>
+        <w:rPr>
+          <w:lang w:val="en-US"/>
+        </w:rPr>
+        <w:t xml:space="preserve">, </w:t>
+      </w:r>
+      <w:r>
+        <w:rPr>
+          <w:lang w:val="en-US"/>
+        </w:rPr>
+        <w:t>“</w:t>
+      </w:r>
+      <w:proofErr w:type="spellStart"/>
+      <w:r>
+        <w:rPr>
+          <w:lang w:val="en-US"/>
+        </w:rPr>
+        <w:t>lowHealthColor</w:t>
+      </w:r>
+      <w:proofErr w:type="spellEnd"/>
+      <w:r>
+        <w:rPr>
+          <w:lang w:val="en-US"/>
+        </w:rPr>
+        <w:t>” and</w:t>
+      </w:r>
+      <w:r>
+        <w:rPr>
+          <w:lang w:val="en-US"/>
+        </w:rPr>
+        <w:t xml:space="preserve"> </w:t>
+      </w:r>
+      <w:r>
+        <w:rPr>
+          <w:lang w:val="en-US"/>
+        </w:rPr>
+        <w:t>“</w:t>
+      </w:r>
+      <w:proofErr w:type="spellStart"/>
+      <w:r>
+        <w:rPr>
+          <w:lang w:val="en-US"/>
+        </w:rPr>
+        <w:t>criticalHealthColor</w:t>
+      </w:r>
+      <w:proofErr w:type="spellEnd"/>
+      <w:r>
+        <w:rPr>
+          <w:lang w:val="en-US"/>
+        </w:rPr>
+        <w:t>”</w:t>
+      </w:r>
+      <w:r>
+        <w:rPr>
+          <w:lang w:val="en-US"/>
+        </w:rPr>
+        <w:t>: Colors for health indication.</w:t>
+      </w:r>
+    </w:p>
+    <w:p>
+      <w:pPr>
+        <w:jc w:val="center"/>
+        <w:rPr>
+          <w:lang w:val="en-US"/>
+        </w:rPr>
+      </w:pPr>
+      <w:r>
+        <w:rPr>
+          <w:noProof/>
+          <w:lang w:val="en-US"/>
+        </w:rPr>
+        <w:lastRenderedPageBreak/>
+        <w:drawing>
+          <wp:inline distT="0" distB="0" distL="0" distR="0" wp14:anchorId="45D27051" wp14:editId="0AA262A5">
+            <wp:extent cx="4129890" cy="2063115"/>
+            <wp:effectExtent l="0" t="0" r="4445" b="0"/>
+            <wp:docPr id="4" name="Picture 4"/>
+            <wp:cNvGraphicFramePr>
+              <a:graphicFrameLocks xmlns:a="http://schemas.openxmlformats.org/drawingml/2006/main" noChangeAspect="1"/>
+            </wp:cNvGraphicFramePr>
+            <a:graphic xmlns:a="http://schemas.openxmlformats.org/drawingml/2006/main">
+              <a:graphicData uri="http://schemas.openxmlformats.org/drawingml/2006/picture">
+                <pic:pic xmlns:pic="http://schemas.openxmlformats.org/drawingml/2006/picture">
+                  <pic:nvPicPr>
+                    <pic:cNvPr id="1" name=""/>
+                    <pic:cNvPicPr/>
+                  </pic:nvPicPr>
+                  <pic:blipFill>
+                    <a:blip r:embed="rId6"/>
+                    <a:stretch>
+                      <a:fillRect/>
+                    </a:stretch>
+                  </pic:blipFill>
+                  <pic:spPr>
+                    <a:xfrm>
+                      <a:off x="0" y="0"/>
+                      <a:ext cx="4140025" cy="2068178"/>
+                    </a:xfrm>
+                    <a:prstGeom prst="rect">
+                      <a:avLst/>
+                    </a:prstGeom>
+                  </pic:spPr>
+                </pic:pic>
+              </a:graphicData>
+            </a:graphic>
+          </wp:inline>
+        </w:drawing>
+      </w:r>
+    </w:p>
+    <w:p>
+      <w:pPr>
+        <w:rPr>
+          <w:lang w:val="en-US"/>
+        </w:rPr>
+      </w:pPr>
+      <w:r>
+        <w:rPr>
+          <w:lang w:val="en-US"/>
+        </w:rPr>
+        <w:t>The start basically finds that script that is attached to the object</w:t>
+      </w:r>
+      <w:r>
+        <w:rPr>
+          <w:lang w:val="en-US"/>
+        </w:rPr>
+        <w:t xml:space="preserve"> and adds to the observer.</w:t>
+      </w:r>
+    </w:p>
+    <w:p>
+      <w:pPr>
+        <w:jc w:val="center"/>
+        <w:rPr>
+          <w:lang w:val="en-US"/>
+        </w:rPr>
+      </w:pPr>
+      <w:r>
+        <w:rPr>
+          <w:noProof/>
+          <w:lang w:val="en-US"/>
+        </w:rPr>
+        <w:drawing>
+          <wp:inline distT="0" distB="0" distL="0" distR="0" wp14:anchorId="37F502B6" wp14:editId="5FEB0D99">
+            <wp:extent cx="3564862" cy="979488"/>
+            <wp:effectExtent l="0" t="0" r="0" b="0"/>
+            <wp:docPr id="5" name="Picture 5"/>
+            <wp:cNvGraphicFramePr>
+              <a:graphicFrameLocks xmlns:a="http://schemas.openxmlformats.org/drawingml/2006/main" noChangeAspect="1"/>
+            </wp:cNvGraphicFramePr>
+            <a:graphic xmlns:a="http://schemas.openxmlformats.org/drawingml/2006/main">
+              <a:graphicData uri="http://schemas.openxmlformats.org/drawingml/2006/picture">
+                <pic:pic xmlns:pic="http://schemas.openxmlformats.org/drawingml/2006/picture">
+                  <pic:nvPicPr>
+                    <pic:cNvPr id="1" name=""/>
+                    <pic:cNvPicPr/>
+                  </pic:nvPicPr>
+                  <pic:blipFill>
+                    <a:blip r:embed="rId7"/>
+                    <a:stretch>
+                      <a:fillRect/>
+                    </a:stretch>
+                  </pic:blipFill>
+                  <pic:spPr>
+                    <a:xfrm>
+                      <a:off x="0" y="0"/>
+                      <a:ext cx="3580226" cy="983709"/>
+                    </a:xfrm>
+                    <a:prstGeom prst="rect">
+                      <a:avLst/>
+                    </a:prstGeom>
+                  </pic:spPr>
+                </pic:pic>
+              </a:graphicData>
+            </a:graphic>
+          </wp:inline>
+        </w:drawing>
+      </w:r>
+    </w:p>
+    <w:p>
+      <w:pPr>
+        <w:rPr>
+          <w:lang w:val="en-US"/>
+        </w:rPr>
+      </w:pPr>
+      <w:r>
+        <w:rPr>
+          <w:lang w:val="en-US"/>
+        </w:rPr>
+        <w:t>If the object dies it destroys the object and removes from the health observer scrip</w:t>
+      </w:r>
+      <w:r>
+        <w:rPr>
+          <w:lang w:val="en-US"/>
+        </w:rPr>
+        <w:t>t.</w:t>
+      </w:r>
+    </w:p>
+    <w:p>
+      <w:pPr>
+        <w:jc w:val="center"/>
+        <w:rPr>
+          <w:lang w:val="en-US"/>
+        </w:rPr>
+      </w:pPr>
+      <w:r>
+        <w:rPr>
+          <w:noProof/>
+          <w:lang w:val="en-US"/>
+        </w:rPr>
+        <w:drawing>
+          <wp:inline distT="0" distB="0" distL="0" distR="0" wp14:anchorId="0F6BDA4C" wp14:editId="7C9D341A">
+            <wp:extent cx="4009513" cy="3371172"/>
+            <wp:effectExtent l="0" t="0" r="0" b="1270"/>
+            <wp:docPr id="6" name="Picture 6"/>
+            <wp:cNvGraphicFramePr>
+              <a:graphicFrameLocks xmlns:a="http://schemas.openxmlformats.org/drawingml/2006/main" noChangeAspect="1"/>
+            </wp:cNvGraphicFramePr>
+            <a:graphic xmlns:a="http://schemas.openxmlformats.org/drawingml/2006/main">
+              <a:graphicData uri="http://schemas.openxmlformats.org/drawingml/2006/picture">
+                <pic:pic xmlns:pic="http://schemas.openxmlformats.org/drawingml/2006/picture">
+                  <pic:nvPicPr>
+                    <pic:cNvPr id="1" name=""/>
+                    <pic:cNvPicPr/>
+                  </pic:nvPicPr>
+                  <pic:blipFill>
+                    <a:blip r:embed="rId8"/>
+                    <a:stretch>
+                      <a:fillRect/>
+                    </a:stretch>
+                  </pic:blipFill>
+                  <pic:spPr>
+                    <a:xfrm>
+                      <a:off x="0" y="0"/>
+                      <a:ext cx="4039666" cy="3396524"/>
+                    </a:xfrm>
+                    <a:prstGeom prst="rect">
+                      <a:avLst/>
+                    </a:prstGeom>
+                  </pic:spPr>
+                </pic:pic>
+              </a:graphicData>
+            </a:graphic>
+          </wp:inline>
+        </w:drawing>
+      </w:r>
+    </w:p>
+    <w:p>
+      <w:pPr>
+        <w:jc w:val="both"/>
+        <w:rPr>
+          <w:lang w:val="en-US"/>
+        </w:rPr>
+      </w:pPr>
+      <w:r>
+        <w:rPr>
+          <w:lang w:val="en-US"/>
+        </w:rPr>
+        <w:t>“</w:t>
+      </w:r>
+      <w:proofErr w:type="spellStart"/>
+      <w:r>
+        <w:rPr>
+          <w:lang w:val="en-US"/>
+        </w:rPr>
+        <w:t>UpdateHealthBar</w:t>
+      </w:r>
+      <w:proofErr w:type="spellEnd"/>
+      <w:r>
+        <w:rPr>
+          <w:lang w:val="en-US"/>
+        </w:rPr>
+        <w:t>” well updates the health bar and changes its color depending how much it has, and it calls the “</w:t>
+      </w:r>
+      <w:proofErr w:type="spellStart"/>
+      <w:r>
+        <w:rPr>
+          <w:lang w:val="en-US"/>
+        </w:rPr>
+        <w:t>NotifyObservers</w:t>
+      </w:r>
+      <w:proofErr w:type="spellEnd"/>
+      <w:r>
+        <w:rPr>
+          <w:lang w:val="en-US"/>
+        </w:rPr>
+        <w:t>” notifies the observers about the health changes.</w:t>
+      </w:r>
+    </w:p>
+    <w:p>
+      <w:pPr>
+        <w:jc w:val="both"/>
+        <w:rPr>
+          <w:lang w:val="en-US"/>
+        </w:rPr>
+      </w:pPr>
+      <w:r>
+        <w:rPr>
+          <w:lang w:val="en-US"/>
+        </w:rPr>
+        <w:t>“</w:t>
+      </w:r>
+      <w:proofErr w:type="spellStart"/>
+      <w:r>
+        <w:rPr>
+          <w:lang w:val="en-US"/>
+        </w:rPr>
+        <w:t>OnHealthChanged</w:t>
+      </w:r>
+      <w:proofErr w:type="spellEnd"/>
+      <w:r>
+        <w:rPr>
+          <w:lang w:val="en-US"/>
+        </w:rPr>
+        <w:t>” takes the current health and the max and displays what it has for that specific object.</w:t>
+      </w:r>
+    </w:p>
+    <w:p>
+      <w:pPr>
+        <w:jc w:val="center"/>
+        <w:rPr>
+          <w:lang w:val="en-US"/>
+        </w:rPr>
+      </w:pPr>
+    </w:p>
+    <w:p>
+      <w:pPr>
+        <w:pStyle w:val="Heading1"/>
+        <w:jc w:val="center"/>
+        <w:rPr>
+          <w:lang w:val="en-US"/>
+        </w:rPr>
+      </w:pPr>
+      <w:bookmarkStart w:id="3" w:name="_Singleton_Pattern"/>
+      <w:bookmarkEnd w:id="3"/>
+      <w:r>
+        <w:rPr>
+          <w:lang w:val="en-US"/>
+        </w:rPr>
+        <w:lastRenderedPageBreak/>
         <w:t>Singleton Pattern</w:t>
       </w:r>
+    </w:p>
+    <w:p>
+      <w:pPr>
+        <w:rPr>
+          <w:lang w:val="en-US"/>
+        </w:rPr>
+      </w:pPr>
+    </w:p>
+    <w:p>
+      <w:pPr>
+        <w:rPr>
+          <w:lang w:val="en-US"/>
+        </w:rPr>
+      </w:pPr>
+      <w:r>
+        <w:rPr>
+          <w:lang w:val="en-US"/>
+        </w:rPr>
+        <w:t xml:space="preserve">Implementing the Singleton pattern can help ensure that only one instance of the </w:t>
+      </w:r>
+      <w:r>
+        <w:rPr>
+          <w:lang w:val="en-US"/>
+        </w:rPr>
+        <w:t>“</w:t>
+      </w:r>
+      <w:proofErr w:type="spellStart"/>
+      <w:r>
+        <w:rPr>
+          <w:lang w:val="en-US"/>
+        </w:rPr>
+        <w:t>PlayerController</w:t>
+      </w:r>
+      <w:proofErr w:type="spellEnd"/>
+      <w:r>
+        <w:rPr>
+          <w:lang w:val="en-US"/>
+        </w:rPr>
+        <w:t>”</w:t>
+      </w:r>
+      <w:r>
+        <w:rPr>
+          <w:lang w:val="en-US"/>
+        </w:rPr>
+        <w:t xml:space="preserve"> exists throughout the game.</w:t>
+      </w:r>
+    </w:p>
+    <w:p>
+      <w:pPr>
+        <w:rPr>
+          <w:lang w:val="en-US"/>
+        </w:rPr>
+      </w:pPr>
+      <w:r>
+        <w:rPr>
+          <w:noProof/>
+          <w:lang w:val="en-US"/>
+        </w:rPr>
+        <w:drawing>
+          <wp:inline distT="0" distB="0" distL="0" distR="0" wp14:anchorId="233A4613" wp14:editId="737E51B9">
+            <wp:extent cx="5731510" cy="399415"/>
+            <wp:effectExtent l="0" t="0" r="2540" b="635"/>
+            <wp:docPr id="2" name="Picture 2"/>
+            <wp:cNvGraphicFramePr>
+              <a:graphicFrameLocks xmlns:a="http://schemas.openxmlformats.org/drawingml/2006/main" noChangeAspect="1"/>
+            </wp:cNvGraphicFramePr>
+            <a:graphic xmlns:a="http://schemas.openxmlformats.org/drawingml/2006/main">
+              <a:graphicData uri="http://schemas.openxmlformats.org/drawingml/2006/picture">
+                <pic:pic xmlns:pic="http://schemas.openxmlformats.org/drawingml/2006/picture">
+                  <pic:nvPicPr>
+                    <pic:cNvPr id="1" name=""/>
+                    <pic:cNvPicPr/>
+                  </pic:nvPicPr>
+                  <pic:blipFill>
+                    <a:blip r:embed="rId9"/>
+                    <a:stretch>
+                      <a:fillRect/>
+                    </a:stretch>
+                  </pic:blipFill>
+                  <pic:spPr>
+                    <a:xfrm>
+                      <a:off x="0" y="0"/>
+                      <a:ext cx="5731510" cy="399415"/>
+                    </a:xfrm>
+                    <a:prstGeom prst="rect">
+                      <a:avLst/>
+                    </a:prstGeom>
+                  </pic:spPr>
+                </pic:pic>
+              </a:graphicData>
+            </a:graphic>
+          </wp:inline>
+        </w:drawing>
+      </w:r>
+    </w:p>
+    <w:p>
+      <w:pPr>
+        <w:rPr>
+          <w:lang w:val="en-US"/>
+        </w:rPr>
+      </w:pPr>
+      <w:r>
+        <w:rPr>
+          <w:lang w:val="en-US"/>
+        </w:rPr>
+        <w:t>Making the s</w:t>
+      </w:r>
+      <w:r>
+        <w:rPr>
+          <w:lang w:val="en-US"/>
+        </w:rPr>
+        <w:t>ingleton instance</w:t>
+      </w:r>
+      <w:r>
+        <w:rPr>
+          <w:lang w:val="en-US"/>
+        </w:rPr>
+        <w:t xml:space="preserve"> – “</w:t>
+      </w:r>
+      <w:r>
+        <w:rPr>
+          <w:lang w:val="en-US"/>
+        </w:rPr>
+        <w:t xml:space="preserve">private static </w:t>
+      </w:r>
+      <w:proofErr w:type="spellStart"/>
+      <w:r>
+        <w:rPr>
+          <w:lang w:val="en-US"/>
+        </w:rPr>
+        <w:t>PlayerController</w:t>
+      </w:r>
+      <w:proofErr w:type="spellEnd"/>
+      <w:r>
+        <w:rPr>
+          <w:lang w:val="en-US"/>
+        </w:rPr>
+        <w:t xml:space="preserve"> _instance</w:t>
+      </w:r>
+      <w:r>
+        <w:rPr>
+          <w:lang w:val="en-US"/>
+        </w:rPr>
+        <w:t>”</w:t>
+      </w:r>
+    </w:p>
+    <w:p>
+      <w:pPr>
+        <w:rPr>
+          <w:lang w:val="en-US"/>
+        </w:rPr>
+      </w:pPr>
+      <w:r>
+        <w:rPr>
+          <w:lang w:val="en-US"/>
+        </w:rPr>
+        <w:t>And this “</w:t>
+      </w:r>
+      <w:r>
+        <w:rPr>
+          <w:lang w:val="en-US"/>
+        </w:rPr>
+        <w:t xml:space="preserve">public static </w:t>
+      </w:r>
+      <w:proofErr w:type="spellStart"/>
+      <w:r>
+        <w:rPr>
+          <w:lang w:val="en-US"/>
+        </w:rPr>
+        <w:t>PlayerController</w:t>
+      </w:r>
+      <w:proofErr w:type="spellEnd"/>
+      <w:r>
+        <w:rPr>
+          <w:lang w:val="en-US"/>
+        </w:rPr>
+        <w:t xml:space="preserve"> Instance =&gt; _instance</w:t>
+      </w:r>
+      <w:r>
+        <w:rPr>
+          <w:lang w:val="en-US"/>
+        </w:rPr>
+        <w:t>” is a p</w:t>
+      </w:r>
+      <w:r>
+        <w:rPr>
+          <w:lang w:val="en-US"/>
+        </w:rPr>
+        <w:t>ublic property to access the singleton instance</w:t>
+      </w:r>
+      <w:r>
+        <w:rPr>
+          <w:lang w:val="en-US"/>
+        </w:rPr>
+        <w:t>.</w:t>
+      </w:r>
+    </w:p>
+    <w:p>
+      <w:pPr>
+        <w:jc w:val="center"/>
+        <w:rPr>
+          <w:lang w:val="en-US"/>
+        </w:rPr>
+      </w:pPr>
+      <w:r>
+        <w:rPr>
+          <w:noProof/>
+          <w:lang w:val="en-US"/>
+        </w:rPr>
+        <w:drawing>
+          <wp:inline distT="0" distB="0" distL="0" distR="0" wp14:anchorId="0A3E1187" wp14:editId="1AE140DF">
+            <wp:extent cx="3314700" cy="1749894"/>
+            <wp:effectExtent l="0" t="0" r="0" b="3175"/>
+            <wp:docPr id="3" name="Picture 3"/>
+            <wp:cNvGraphicFramePr>
+              <a:graphicFrameLocks xmlns:a="http://schemas.openxmlformats.org/drawingml/2006/main" noChangeAspect="1"/>
+            </wp:cNvGraphicFramePr>
+            <a:graphic xmlns:a="http://schemas.openxmlformats.org/drawingml/2006/main">
+              <a:graphicData uri="http://schemas.openxmlformats.org/drawingml/2006/picture">
+                <pic:pic xmlns:pic="http://schemas.openxmlformats.org/drawingml/2006/picture">
+                  <pic:nvPicPr>
+                    <pic:cNvPr id="1" name=""/>
+                    <pic:cNvPicPr/>
+                  </pic:nvPicPr>
+                  <pic:blipFill>
+                    <a:blip r:embed="rId10"/>
+                    <a:stretch>
+                      <a:fillRect/>
+                    </a:stretch>
+                  </pic:blipFill>
+                  <pic:spPr>
+                    <a:xfrm>
+                      <a:off x="0" y="0"/>
+                      <a:ext cx="3327677" cy="1756745"/>
+                    </a:xfrm>
+                    <a:prstGeom prst="rect">
+                      <a:avLst/>
+                    </a:prstGeom>
+                  </pic:spPr>
+                </pic:pic>
+              </a:graphicData>
+            </a:graphic>
+          </wp:inline>
+        </w:drawing>
+      </w:r>
+    </w:p>
+    <w:p>
+      <w:pPr>
+        <w:rPr>
+          <w:lang w:val="en-US"/>
+        </w:rPr>
+      </w:pPr>
+      <w:r>
+        <w:rPr>
+          <w:lang w:val="en-US"/>
+        </w:rPr>
+        <w:t xml:space="preserve">The code inside </w:t>
+      </w:r>
+      <w:proofErr w:type="gramStart"/>
+      <w:r>
+        <w:rPr>
+          <w:lang w:val="en-US"/>
+        </w:rPr>
+        <w:t>Awake(</w:t>
+      </w:r>
+      <w:proofErr w:type="gramEnd"/>
+      <w:r>
+        <w:rPr>
+          <w:lang w:val="en-US"/>
+        </w:rPr>
+        <w:t xml:space="preserve">) ensures that only one instance (singleton) of the </w:t>
+      </w:r>
+      <w:proofErr w:type="spellStart"/>
+      <w:r>
+        <w:rPr>
+          <w:lang w:val="en-US"/>
+        </w:rPr>
+        <w:t>MonoBehaviour</w:t>
+      </w:r>
+      <w:proofErr w:type="spellEnd"/>
+      <w:r>
+        <w:rPr>
+          <w:lang w:val="en-US"/>
+        </w:rPr>
+        <w:t xml:space="preserve"> exists in the game</w:t>
+      </w:r>
+      <w:r>
+        <w:rPr>
+          <w:lang w:val="en-US"/>
+        </w:rPr>
+        <w:t>, Awake function is the very first thing that gets called before any other function.</w:t>
+      </w:r>
+    </w:p>
+    <w:p>
+      <w:pPr>
+        <w:rPr>
+          <w:lang w:val="en-US"/>
+        </w:rPr>
+      </w:pPr>
+      <w:r>
+        <w:rPr>
+          <w:lang w:val="en-US"/>
+        </w:rPr>
+        <w:t>This function makes sure that there is only one instance exists throughout the game.</w:t>
+      </w:r>
+    </w:p>
+    <w:p>
+      <w:pPr>
+        <w:rPr>
+          <w:lang w:val="en-US"/>
+        </w:rPr>
+      </w:pPr>
+    </w:p>
+    <w:p>
+      <w:pPr>
+        <w:pStyle w:val="Heading1"/>
+        <w:jc w:val="center"/>
+        <w:rPr>
+          <w:lang w:val="en-US"/>
+        </w:rPr>
+      </w:pPr>
+      <w:bookmarkStart w:id="4" w:name="_Summary"/>
+      <w:bookmarkEnd w:id="4"/>
+      <w:r>
+        <w:rPr>
+          <w:lang w:val="en-US"/>
+        </w:rPr>
+        <w:t>Summary</w:t>
+      </w:r>
+    </w:p>
+    <w:p>
+      <w:pPr>
+        <w:rPr>
+          <w:lang w:val="en-US"/>
+        </w:rPr>
+      </w:pPr>
+    </w:p>
+    <w:p>
+      <w:pPr>
+        <w:rPr>
+          <w:lang w:val="en-US"/>
+        </w:rPr>
+      </w:pPr>
+      <w:r>
+        <w:rPr>
+          <w:lang w:val="en-US"/>
+        </w:rPr>
+        <w:t xml:space="preserve">In summary, the </w:t>
+      </w:r>
+      <w:r>
+        <w:rPr>
+          <w:lang w:val="en-US"/>
+        </w:rPr>
+        <w:t>“</w:t>
+      </w:r>
+      <w:proofErr w:type="spellStart"/>
+      <w:r>
+        <w:rPr>
+          <w:lang w:val="en-US"/>
+        </w:rPr>
+        <w:t>HealthObservable</w:t>
+      </w:r>
+      <w:proofErr w:type="spellEnd"/>
+      <w:r>
+        <w:rPr>
+          <w:lang w:val="en-US"/>
+        </w:rPr>
+        <w:t>”</w:t>
+      </w:r>
+      <w:r>
+        <w:rPr>
+          <w:lang w:val="en-US"/>
+        </w:rPr>
+        <w:t xml:space="preserve"> class manages a list of objects that implement the </w:t>
+      </w:r>
+      <w:r>
+        <w:rPr>
+          <w:lang w:val="en-US"/>
+        </w:rPr>
+        <w:t>“</w:t>
+      </w:r>
+      <w:proofErr w:type="spellStart"/>
+      <w:r>
+        <w:rPr>
+          <w:lang w:val="en-US"/>
+        </w:rPr>
+        <w:t>IHealthObserver</w:t>
+      </w:r>
+      <w:proofErr w:type="spellEnd"/>
+      <w:r>
+        <w:rPr>
+          <w:lang w:val="en-US"/>
+        </w:rPr>
+        <w:t>”</w:t>
+      </w:r>
+      <w:r>
+        <w:rPr>
+          <w:lang w:val="en-US"/>
+        </w:rPr>
+        <w:t xml:space="preserve"> interface. It allows objects to register themselves as observers and then notifies them when there's a change in health by calling their </w:t>
+      </w:r>
+      <w:r>
+        <w:rPr>
+          <w:lang w:val="en-US"/>
+        </w:rPr>
+        <w:t>“</w:t>
+      </w:r>
+      <w:proofErr w:type="spellStart"/>
+      <w:r>
+        <w:rPr>
+          <w:lang w:val="en-US"/>
+        </w:rPr>
+        <w:t>OnHealthChanged</w:t>
+      </w:r>
+      <w:proofErr w:type="spellEnd"/>
+      <w:r>
+        <w:rPr>
+          <w:lang w:val="en-US"/>
+        </w:rPr>
+        <w:t>”</w:t>
+      </w:r>
+      <w:r>
+        <w:rPr>
+          <w:lang w:val="en-US"/>
+        </w:rPr>
+        <w:t xml:space="preserve"> method. </w:t>
+      </w:r>
+    </w:p>
+    <w:p>
+      <w:pPr>
+        <w:rPr>
+          <w:lang w:val="en-US"/>
+        </w:rPr>
+      </w:pPr>
+      <w:r>
+        <w:rPr>
+          <w:lang w:val="en-US"/>
+        </w:rPr>
+        <w:t>This design enables a decoupled way for multiple components or classes to react to changes in health without directly knowing about each other.</w:t>
+      </w:r>
+    </w:p>
+    <w:p>
+      <w:pPr>
+        <w:rPr>
+          <w:lang w:val="en-US"/>
+        </w:rPr>
+      </w:pPr>
+      <w:r>
+        <w:rPr>
+          <w:lang w:val="en-US"/>
+        </w:rPr>
+        <w:t>Singleton is used because you only need 1 of that object/script, like the player you only need 1</w:t>
+      </w:r>
+      <w:r>
+        <w:rPr>
+          <w:lang w:val="en-US"/>
+        </w:rPr>
+        <w:t>,</w:t>
+      </w:r>
+      <w:r>
+        <w:rPr>
+          <w:lang w:val="en-US"/>
+        </w:rPr>
+        <w:t xml:space="preserve"> there isn’t multiple players and there shouldn’t be in that particular project.</w:t>
+      </w:r>
+    </w:p>
+    <w:p>
+      <w:pPr>
+        <w:rPr>
+          <w:lang w:val="en-US"/>
+        </w:rPr>
+      </w:pPr>
     </w:p>
     <w:p>
       <w:pPr>
@@ -163,6 +1896,126 @@
     </w:sectPr>
   </w:body>
 </w:document>
+</file>
+
+<file path=word/numbering.xml><?xml version="1.0" encoding="utf-8"?>
+<w:numbering xmlns:wpc="http://schemas.microsoft.com/office/word/2010/wordprocessingCanvas" xmlns:cx="http://schemas.microsoft.com/office/drawing/2014/chartex" xmlns:cx1="http://schemas.microsoft.com/office/drawing/2015/9/8/chartex" xmlns:cx2="http://schemas.microsoft.com/office/drawing/2015/10/21/chartex" xmlns:cx3="http://schemas.microsoft.com/office/drawing/2016/5/9/chartex" xmlns:cx4="http://schemas.microsoft.com/office/drawing/2016/5/10/chartex" xmlns:cx5="http://schemas.microsoft.com/office/drawing/2016/5/11/chartex" xmlns:cx6="http://schemas.microsoft.com/office/drawing/2016/5/12/chartex" xmlns:cx7="http://schemas.microsoft.com/office/drawing/2016/5/13/chartex" xmlns:cx8="http://schemas.microsoft.com/office/drawing/2016/5/14/chartex" xmlns:mc="http://schemas.openxmlformats.org/markup-compatibility/2006" xmlns:aink="http://schemas.microsoft.com/office/drawing/2016/ink" xmlns:am3d="http://schemas.microsoft.com/office/drawing/2017/model3d" xmlns:o="urn:schemas-microsoft-com:office:office" xmlns:r="http://schemas.openxmlformats.org/officeDocument/2006/relationships" xmlns:m="http://schemas.openxmlformats.org/officeDocument/2006/math" xmlns:v="urn:schemas-microsoft-com:vml" xmlns:wp14="http://schemas.microsoft.com/office/word/2010/wordprocessingDrawing" xmlns:wp="http://schemas.openxmlformats.org/drawingml/2006/wordprocessingDrawing" xmlns:w10="urn:schemas-microsoft-com:office:word" xmlns:w="http://schemas.openxmlformats.org/wordprocessingml/2006/main" xmlns:w14="http://schemas.microsoft.com/office/word/2010/wordml" xmlns:w15="http://schemas.microsoft.com/office/word/2012/wordml" xmlns:w16cex="http://schemas.microsoft.com/office/word/2018/wordml/cex" xmlns:w16cid="http://schemas.microsoft.com/office/word/2016/wordml/cid" xmlns:w16="http://schemas.microsoft.com/office/word/2018/wordml" xmlns:w16sdtdh="http://schemas.microsoft.com/office/word/2020/wordml/sdtdatahash" xmlns:w16se="http://schemas.microsoft.com/office/word/2015/wordml/symex" xmlns:wpg="http://schemas.microsoft.com/office/word/2010/wordprocessingGroup" xmlns:wpi="http://schemas.microsoft.com/office/word/2010/wordprocessingInk" xmlns:wne="http://schemas.microsoft.com/office/word/2006/wordml" xmlns:wps="http://schemas.microsoft.com/office/word/2010/wordprocessingShape" mc:Ignorable="w14 w15 w16se w16cid w16 w16cex w16sdtdh wp14">
+  <w:abstractNum w:abstractNumId="0" w15:restartNumberingAfterBreak="0">
+    <w:nsid w:val="2D1C3998"/>
+    <w:multiLevelType w:val="hybridMultilevel"/>
+    <w:tmpl w:val="BEF09D28"/>
+    <w:lvl w:ilvl="0" w:tplc="218A267C">
+      <w:numFmt w:val="bullet"/>
+      <w:lvlText w:val="-"/>
+      <w:lvlJc w:val="left"/>
+      <w:pPr>
+        <w:ind w:left="720" w:hanging="360"/>
+      </w:pPr>
+      <w:rPr>
+        <w:rFonts w:ascii="Calibri" w:eastAsiaTheme="minorHAnsi" w:hAnsi="Calibri" w:cs="Calibri" w:hint="default"/>
+      </w:rPr>
+    </w:lvl>
+    <w:lvl w:ilvl="1" w:tplc="18090003" w:tentative="1">
+      <w:start w:val="1"/>
+      <w:numFmt w:val="bullet"/>
+      <w:lvlText w:val="o"/>
+      <w:lvlJc w:val="left"/>
+      <w:pPr>
+        <w:ind w:left="1440" w:hanging="360"/>
+      </w:pPr>
+      <w:rPr>
+        <w:rFonts w:ascii="Courier New" w:hAnsi="Courier New" w:cs="Courier New" w:hint="default"/>
+      </w:rPr>
+    </w:lvl>
+    <w:lvl w:ilvl="2" w:tplc="18090005" w:tentative="1">
+      <w:start w:val="1"/>
+      <w:numFmt w:val="bullet"/>
+      <w:lvlText w:val=""/>
+      <w:lvlJc w:val="left"/>
+      <w:pPr>
+        <w:ind w:left="2160" w:hanging="360"/>
+      </w:pPr>
+      <w:rPr>
+        <w:rFonts w:ascii="Wingdings" w:hAnsi="Wingdings" w:hint="default"/>
+      </w:rPr>
+    </w:lvl>
+    <w:lvl w:ilvl="3" w:tplc="18090001" w:tentative="1">
+      <w:start w:val="1"/>
+      <w:numFmt w:val="bullet"/>
+      <w:lvlText w:val=""/>
+      <w:lvlJc w:val="left"/>
+      <w:pPr>
+        <w:ind w:left="2880" w:hanging="360"/>
+      </w:pPr>
+      <w:rPr>
+        <w:rFonts w:ascii="Symbol" w:hAnsi="Symbol" w:hint="default"/>
+      </w:rPr>
+    </w:lvl>
+    <w:lvl w:ilvl="4" w:tplc="18090003" w:tentative="1">
+      <w:start w:val="1"/>
+      <w:numFmt w:val="bullet"/>
+      <w:lvlText w:val="o"/>
+      <w:lvlJc w:val="left"/>
+      <w:pPr>
+        <w:ind w:left="3600" w:hanging="360"/>
+      </w:pPr>
+      <w:rPr>
+        <w:rFonts w:ascii="Courier New" w:hAnsi="Courier New" w:cs="Courier New" w:hint="default"/>
+      </w:rPr>
+    </w:lvl>
+    <w:lvl w:ilvl="5" w:tplc="18090005" w:tentative="1">
+      <w:start w:val="1"/>
+      <w:numFmt w:val="bullet"/>
+      <w:lvlText w:val=""/>
+      <w:lvlJc w:val="left"/>
+      <w:pPr>
+        <w:ind w:left="4320" w:hanging="360"/>
+      </w:pPr>
+      <w:rPr>
+        <w:rFonts w:ascii="Wingdings" w:hAnsi="Wingdings" w:hint="default"/>
+      </w:rPr>
+    </w:lvl>
+    <w:lvl w:ilvl="6" w:tplc="18090001" w:tentative="1">
+      <w:start w:val="1"/>
+      <w:numFmt w:val="bullet"/>
+      <w:lvlText w:val=""/>
+      <w:lvlJc w:val="left"/>
+      <w:pPr>
+        <w:ind w:left="5040" w:hanging="360"/>
+      </w:pPr>
+      <w:rPr>
+        <w:rFonts w:ascii="Symbol" w:hAnsi="Symbol" w:hint="default"/>
+      </w:rPr>
+    </w:lvl>
+    <w:lvl w:ilvl="7" w:tplc="18090003" w:tentative="1">
+      <w:start w:val="1"/>
+      <w:numFmt w:val="bullet"/>
+      <w:lvlText w:val="o"/>
+      <w:lvlJc w:val="left"/>
+      <w:pPr>
+        <w:ind w:left="5760" w:hanging="360"/>
+      </w:pPr>
+      <w:rPr>
+        <w:rFonts w:ascii="Courier New" w:hAnsi="Courier New" w:cs="Courier New" w:hint="default"/>
+      </w:rPr>
+    </w:lvl>
+    <w:lvl w:ilvl="8" w:tplc="18090005" w:tentative="1">
+      <w:start w:val="1"/>
+      <w:numFmt w:val="bullet"/>
+      <w:lvlText w:val=""/>
+      <w:lvlJc w:val="left"/>
+      <w:pPr>
+        <w:ind w:left="6480" w:hanging="360"/>
+      </w:pPr>
+      <w:rPr>
+        <w:rFonts w:ascii="Wingdings" w:hAnsi="Wingdings" w:hint="default"/>
+      </w:rPr>
+    </w:lvl>
+  </w:abstractNum>
+  <w:num w:numId="1">
+    <w:abstractNumId w:val="0"/>
+  </w:num>
+</w:numbering>
 </file>
 
 <file path=word/styles.xml><?xml version="1.0" encoding="utf-8"?>
@@ -607,6 +2460,52 @@
       <w:szCs w:val="26"/>
     </w:rPr>
   </w:style>
+  <w:style w:type="paragraph" w:styleId="Heading3">
+    <w:name w:val="heading 3"/>
+    <w:basedOn w:val="Normal"/>
+    <w:next w:val="Normal"/>
+    <w:link w:val="Heading3Char"/>
+    <w:uiPriority w:val="9"/>
+    <w:semiHidden/>
+    <w:unhideWhenUsed/>
+    <w:qFormat/>
+    <w:rsid w:val="00546D97"/>
+    <w:pPr>
+      <w:keepNext/>
+      <w:keepLines/>
+      <w:spacing w:before="40" w:after="0"/>
+      <w:outlineLvl w:val="2"/>
+    </w:pPr>
+    <w:rPr>
+      <w:rFonts w:asciiTheme="majorHAnsi" w:eastAsiaTheme="majorEastAsia" w:hAnsiTheme="majorHAnsi" w:cstheme="majorBidi"/>
+      <w:color w:val="1F3763" w:themeColor="accent1" w:themeShade="7F"/>
+      <w:sz w:val="24"/>
+      <w:szCs w:val="24"/>
+    </w:rPr>
+  </w:style>
+  <w:style w:type="paragraph" w:styleId="Heading4">
+    <w:name w:val="heading 4"/>
+    <w:basedOn w:val="Normal"/>
+    <w:next w:val="Normal"/>
+    <w:link w:val="Heading4Char"/>
+    <w:uiPriority w:val="9"/>
+    <w:semiHidden/>
+    <w:unhideWhenUsed/>
+    <w:qFormat/>
+    <w:rsid w:val="009803C9"/>
+    <w:pPr>
+      <w:keepNext/>
+      <w:keepLines/>
+      <w:spacing w:before="40" w:after="0"/>
+      <w:outlineLvl w:val="3"/>
+    </w:pPr>
+    <w:rPr>
+      <w:rFonts w:asciiTheme="majorHAnsi" w:eastAsiaTheme="majorEastAsia" w:hAnsiTheme="majorHAnsi" w:cstheme="majorBidi"/>
+      <w:i/>
+      <w:iCs/>
+      <w:color w:val="2F5496" w:themeColor="accent1" w:themeShade="BF"/>
+    </w:rPr>
+  </w:style>
   <w:style w:type="character" w:default="1" w:styleId="DefaultParagraphFont">
     <w:name w:val="Default Paragraph Font"/>
     <w:uiPriority w:val="1"/>
@@ -658,6 +2557,80 @@
       <w:color w:val="2F5496" w:themeColor="accent1" w:themeShade="BF"/>
       <w:sz w:val="26"/>
       <w:szCs w:val="26"/>
+    </w:rPr>
+  </w:style>
+  <w:style w:type="character" w:customStyle="1" w:styleId="Heading3Char">
+    <w:name w:val="Heading 3 Char"/>
+    <w:basedOn w:val="DefaultParagraphFont"/>
+    <w:link w:val="Heading3"/>
+    <w:uiPriority w:val="9"/>
+    <w:semiHidden/>
+    <w:rsid w:val="00546D97"/>
+    <w:rPr>
+      <w:rFonts w:asciiTheme="majorHAnsi" w:eastAsiaTheme="majorEastAsia" w:hAnsiTheme="majorHAnsi" w:cstheme="majorBidi"/>
+      <w:color w:val="1F3763" w:themeColor="accent1" w:themeShade="7F"/>
+      <w:sz w:val="24"/>
+      <w:szCs w:val="24"/>
+    </w:rPr>
+  </w:style>
+  <w:style w:type="character" w:customStyle="1" w:styleId="Heading4Char">
+    <w:name w:val="Heading 4 Char"/>
+    <w:basedOn w:val="DefaultParagraphFont"/>
+    <w:link w:val="Heading4"/>
+    <w:uiPriority w:val="9"/>
+    <w:semiHidden/>
+    <w:rsid w:val="009803C9"/>
+    <w:rPr>
+      <w:rFonts w:asciiTheme="majorHAnsi" w:eastAsiaTheme="majorEastAsia" w:hAnsiTheme="majorHAnsi" w:cstheme="majorBidi"/>
+      <w:i/>
+      <w:iCs/>
+      <w:color w:val="2F5496" w:themeColor="accent1" w:themeShade="BF"/>
+    </w:rPr>
+  </w:style>
+  <w:style w:type="paragraph" w:styleId="ListParagraph">
+    <w:name w:val="List Paragraph"/>
+    <w:basedOn w:val="Normal"/>
+    <w:uiPriority w:val="34"/>
+    <w:qFormat/>
+    <w:rsid w:val="009803C9"/>
+    <w:pPr>
+      <w:ind w:left="720"/>
+      <w:contextualSpacing/>
+    </w:pPr>
+  </w:style>
+  <w:style w:type="character" w:styleId="Hyperlink">
+    <w:name w:val="Hyperlink"/>
+    <w:basedOn w:val="DefaultParagraphFont"/>
+    <w:uiPriority w:val="99"/>
+    <w:unhideWhenUsed/>
+    <w:rsid w:val="003B6570"/>
+    <w:rPr>
+      <w:color w:val="0563C1" w:themeColor="hyperlink"/>
+      <w:u w:val="single"/>
+    </w:rPr>
+  </w:style>
+  <w:style w:type="character" w:styleId="UnresolvedMention">
+    <w:name w:val="Unresolved Mention"/>
+    <w:basedOn w:val="DefaultParagraphFont"/>
+    <w:uiPriority w:val="99"/>
+    <w:semiHidden/>
+    <w:unhideWhenUsed/>
+    <w:rsid w:val="003B6570"/>
+    <w:rPr>
+      <w:color w:val="605E5C"/>
+      <w:shd w:val="clear" w:color="auto" w:fill="E1DFDD"/>
+    </w:rPr>
+  </w:style>
+  <w:style w:type="character" w:styleId="FollowedHyperlink">
+    <w:name w:val="FollowedHyperlink"/>
+    <w:basedOn w:val="DefaultParagraphFont"/>
+    <w:uiPriority w:val="99"/>
+    <w:semiHidden/>
+    <w:unhideWhenUsed/>
+    <w:rsid w:val="003B6570"/>
+    <w:rPr>
+      <w:color w:val="954F72" w:themeColor="followedHyperlink"/>
+      <w:u w:val="single"/>
     </w:rPr>
   </w:style>
 </w:styles>

</xml_diff>